<commit_message>
add open MP test file
</commit_message>
<xml_diff>
--- a/Learning/Docs/Refactoring.docx
+++ b/Learning/Docs/Refactoring.docx
@@ -13,8 +13,6 @@
           <w:szCs w:val="44"/>
         </w:rPr>
       </w:pPr>
-      <w:bookmarkStart w:id="0" w:name="_GoBack"/>
-      <w:bookmarkEnd w:id="0"/>
       <w:r>
         <w:rPr>
           <w:rFonts w:asciiTheme="majorBidi" w:hAnsiTheme="majorBidi"/>
@@ -346,7 +344,6 @@
           <w:p>
             <w:pPr>
               <w:rPr>
-                <w:rFonts w:hint="cs"/>
                 <w:b w:val="0"/>
                 <w:bCs w:val="0"/>
                 <w:rtl/>
@@ -387,7 +384,6 @@
             <w:pPr>
               <w:cnfStyle w:val="000000000000" w:firstRow="0" w:lastRow="0" w:firstColumn="0" w:lastColumn="0" w:oddVBand="0" w:evenVBand="0" w:oddHBand="0" w:evenHBand="0" w:firstRowFirstColumn="0" w:firstRowLastColumn="0" w:lastRowFirstColumn="0" w:lastRowLastColumn="0"/>
               <w:rPr>
-                <w:rFonts w:hint="cs"/>
                 <w:rtl/>
                 <w:lang w:bidi="fa-IR"/>
               </w:rPr>
@@ -414,7 +410,6 @@
       <w:pPr>
         <w:bidi/>
         <w:rPr>
-          <w:rFonts w:hint="cs"/>
           <w:rtl/>
           <w:lang w:bidi="fa-IR"/>
         </w:rPr>
@@ -477,7 +472,6 @@
         <w:t>Replace conditions with polymorphism and strategy pattern</w:t>
       </w:r>
     </w:p>
-    <w:p/>
     <w:p>
       <w:r>
         <w:t xml:space="preserve">I actually could eliminate </w:t>
@@ -497,7 +491,22 @@
         <w:t xml:space="preserve"> coupling</w:t>
       </w:r>
     </w:p>
-    <w:p/>
+    <w:p>
+      <w:pPr>
+        <w:jc w:val="center"/>
+      </w:pPr>
+    </w:p>
+    <w:p>
+      <w:pPr>
+        <w:jc w:val="center"/>
+        <w:rPr>
+          <w:b/>
+          <w:bCs/>
+          <w:sz w:val="28"/>
+          <w:szCs w:val="28"/>
+        </w:rPr>
+      </w:pPr>
+    </w:p>
     <w:p>
       <w:pPr>
         <w:jc w:val="center"/>
@@ -803,7 +812,19 @@
           <w:sz w:val="26"/>
           <w:szCs w:val="26"/>
         </w:rPr>
-        <w:t xml:space="preserve">conditionals </w:t>
+        <w:t>conditio</w:t>
+      </w:r>
+      <w:bookmarkStart w:id="0" w:name="_GoBack"/>
+      <w:bookmarkEnd w:id="0"/>
+      <w:r>
+        <w:rPr>
+          <w:b/>
+          <w:bCs/>
+          <w:color w:val="FF0000"/>
+          <w:sz w:val="26"/>
+          <w:szCs w:val="26"/>
+        </w:rPr>
+        <w:t xml:space="preserve">nals </w:t>
       </w:r>
       <w:r>
         <w:rPr>
@@ -2513,7 +2534,7 @@
 </file>
 
 <file path=customXml/itemProps1.xml><?xml version="1.0" encoding="utf-8"?>
-<ds:datastoreItem xmlns:ds="http://schemas.openxmlformats.org/officeDocument/2006/customXml" ds:itemID="{83E8B439-33A6-4AF6-A44F-A80171C4080D}">
+<ds:datastoreItem xmlns:ds="http://schemas.openxmlformats.org/officeDocument/2006/customXml" ds:itemID="{6B0342C8-AB2D-40E4-B07A-724C2E58B674}">
   <ds:schemaRefs>
     <ds:schemaRef ds:uri="http://schemas.openxmlformats.org/officeDocument/2006/bibliography"/>
   </ds:schemaRefs>

</xml_diff>